<commit_message>
Updates to login and registeR
</commit_message>
<xml_diff>
--- a/Dokumentation/User-Stories/Anforderungen_Baccara.docx
+++ b/Dokumentation/User-Stories/Anforderungen_Baccara.docx
@@ -1,6 +1,6 @@
 
 <file path=word/document.xml><?xml version="1.0" encoding="utf-8"?>
-<w:document xmlns:wpc="http://schemas.microsoft.com/office/word/2010/wordprocessingCanvas" xmlns:cx="http://schemas.microsoft.com/office/drawing/2014/chartex" xmlns:cx1="http://schemas.microsoft.com/office/drawing/2015/9/8/chartex" xmlns:cx2="http://schemas.microsoft.com/office/drawing/2015/10/21/chartex" xmlns:cx3="http://schemas.microsoft.com/office/drawing/2016/5/9/chartex" xmlns:cx4="http://schemas.microsoft.com/office/drawing/2016/5/10/chartex" xmlns:cx5="http://schemas.microsoft.com/office/drawing/2016/5/11/chartex" xmlns:mc="http://schemas.openxmlformats.org/markup-compatibility/2006" xmlns:o="urn:schemas-microsoft-com:office:office" xmlns:r="http://schemas.openxmlformats.org/officeDocument/2006/relationships" xmlns:m="http://schemas.openxmlformats.org/officeDocument/2006/math" xmlns:v="urn:schemas-microsoft-com:vml" xmlns:wp14="http://schemas.microsoft.com/office/word/2010/wordprocessingDrawing" xmlns:wp="http://schemas.openxmlformats.org/drawingml/2006/wordprocessingDrawing" xmlns:w10="urn:schemas-microsoft-com:office:word" xmlns:w="http://schemas.openxmlformats.org/wordprocessingml/2006/main" xmlns:w14="http://schemas.microsoft.com/office/word/2010/wordml" xmlns:w15="http://schemas.microsoft.com/office/word/2012/wordml" xmlns:w16se="http://schemas.microsoft.com/office/word/2015/wordml/symex" xmlns:wpg="http://schemas.microsoft.com/office/word/2010/wordprocessingGroup" xmlns:wpi="http://schemas.microsoft.com/office/word/2010/wordprocessingInk" xmlns:wne="http://schemas.microsoft.com/office/word/2006/wordml" xmlns:wps="http://schemas.microsoft.com/office/word/2010/wordprocessingShape" mc:Ignorable="w14 w15 w16se wp14">
+<w:document xmlns:wpc="http://schemas.microsoft.com/office/word/2010/wordprocessingCanvas" xmlns:cx="http://schemas.microsoft.com/office/drawing/2014/chartex" xmlns:cx1="http://schemas.microsoft.com/office/drawing/2015/9/8/chartex" xmlns:cx2="http://schemas.microsoft.com/office/drawing/2015/10/21/chartex" xmlns:cx3="http://schemas.microsoft.com/office/drawing/2016/5/9/chartex" xmlns:cx4="http://schemas.microsoft.com/office/drawing/2016/5/10/chartex" xmlns:cx5="http://schemas.microsoft.com/office/drawing/2016/5/11/chartex" xmlns:cx6="http://schemas.microsoft.com/office/drawing/2016/5/12/chartex" xmlns:cx7="http://schemas.microsoft.com/office/drawing/2016/5/13/chartex" xmlns:cx8="http://schemas.microsoft.com/office/drawing/2016/5/14/chartex" xmlns:mc="http://schemas.openxmlformats.org/markup-compatibility/2006" xmlns:aink="http://schemas.microsoft.com/office/drawing/2016/ink" xmlns:am3d="http://schemas.microsoft.com/office/drawing/2017/model3d" xmlns:o="urn:schemas-microsoft-com:office:office" xmlns:r="http://schemas.openxmlformats.org/officeDocument/2006/relationships" xmlns:m="http://schemas.openxmlformats.org/officeDocument/2006/math" xmlns:v="urn:schemas-microsoft-com:vml" xmlns:wp14="http://schemas.microsoft.com/office/word/2010/wordprocessingDrawing" xmlns:wp="http://schemas.openxmlformats.org/drawingml/2006/wordprocessingDrawing" xmlns:w10="urn:schemas-microsoft-com:office:word" xmlns:w="http://schemas.openxmlformats.org/wordprocessingml/2006/main" xmlns:w14="http://schemas.microsoft.com/office/word/2010/wordml" xmlns:w15="http://schemas.microsoft.com/office/word/2012/wordml" xmlns:w16cid="http://schemas.microsoft.com/office/word/2016/wordml/cid" xmlns:w16se="http://schemas.microsoft.com/office/word/2015/wordml/symex" xmlns:wpg="http://schemas.microsoft.com/office/word/2010/wordprocessingGroup" xmlns:wpi="http://schemas.microsoft.com/office/word/2010/wordprocessingInk" xmlns:wne="http://schemas.microsoft.com/office/word/2006/wordml" xmlns:wps="http://schemas.microsoft.com/office/word/2010/wordprocessingShape" mc:Ignorable="w14 w15 w16se w16cid wp14">
   <w:body>
     <w:p>
       <w:pPr>
@@ -375,7 +375,12 @@
         </w:numPr>
       </w:pPr>
       <w:r>
-        <w:t>Es ist eine Übersichtseite vorhanden</w:t>
+        <w:t>E</w:t>
+      </w:r>
+      <w:bookmarkStart w:id="0" w:name="_GoBack"/>
+      <w:bookmarkEnd w:id="0"/>
+      <w:r>
+        <w:t>s ist eine Übersichtseite vorhanden</w:t>
       </w:r>
       <w:r>
         <w:t>.</w:t>
@@ -427,9 +432,35 @@
     </w:p>
     <w:p>
       <w:pPr>
+        <w:pStyle w:val="ListParagraph"/>
+      </w:pPr>
+    </w:p>
+    <w:p>
+      <w:pPr>
+        <w:pStyle w:val="ListParagraph"/>
+      </w:pPr>
+    </w:p>
+    <w:p>
+      <w:pPr>
+        <w:pStyle w:val="ListParagraph"/>
+      </w:pPr>
+    </w:p>
+    <w:p>
+      <w:pPr>
+        <w:pStyle w:val="ListParagraph"/>
+      </w:pPr>
+    </w:p>
+    <w:p>
+      <w:pPr>
+        <w:pStyle w:val="ListParagraph"/>
+      </w:pPr>
+    </w:p>
+    <w:p>
+      <w:pPr>
         <w:pStyle w:val="Heading3"/>
       </w:pPr>
       <w:r>
+        <w:lastRenderedPageBreak/>
         <w:t xml:space="preserve">User Story 2 </w:t>
       </w:r>
     </w:p>
@@ -466,7 +497,6 @@
         </w:numPr>
       </w:pPr>
       <w:r>
-        <w:lastRenderedPageBreak/>
         <w:t>Die gezogenen Karten des Spielers werden dargestellt</w:t>
       </w:r>
       <w:r>
@@ -813,21 +843,12 @@
         <w:t>User Story</w:t>
       </w:r>
       <w:r>
-        <w:t xml:space="preserve"> </w:t>
-      </w:r>
-      <w:r>
-        <w:t>5</w:t>
-      </w:r>
-    </w:p>
-    <w:p>
-      <w:r>
-        <w:t xml:space="preserve">Als Spieler möchte ich </w:t>
-      </w:r>
-      <w:r>
-        <w:t xml:space="preserve">zusätzliche </w:t>
-      </w:r>
-      <w:r>
-        <w:t>Karten ziehen.</w:t>
+        <w:t xml:space="preserve"> 5</w:t>
+      </w:r>
+    </w:p>
+    <w:p>
+      <w:r>
+        <w:t>Als Spieler möchte ich zusätzliche Karten ziehen.</w:t>
       </w:r>
     </w:p>
     <w:p/>
@@ -845,10 +866,7 @@
         </w:numPr>
       </w:pPr>
       <w:r>
-        <w:t>Wenn es die Regeln erlauben, kann der Spieler eine weitere Karte ziehen</w:t>
-      </w:r>
-      <w:r>
-        <w:t>.</w:t>
+        <w:t>Wenn es die Regeln erlauben, kann der Spieler eine weitere Karte ziehen.</w:t>
       </w:r>
     </w:p>
     <w:p>
@@ -906,8 +924,6 @@
       <w:r>
         <w:t>Wenn das Spiel gewonnen wurde wird eine Meldung angezeigt.</w:t>
       </w:r>
-      <w:bookmarkStart w:id="0" w:name="_GoBack"/>
-      <w:bookmarkEnd w:id="0"/>
     </w:p>
     <w:p>
       <w:pPr>
@@ -974,6 +990,7 @@
         </w:numPr>
       </w:pPr>
       <w:r>
+        <w:lastRenderedPageBreak/>
         <w:t xml:space="preserve">Gewinnt der Spieler </w:t>
       </w:r>
       <w:r>
@@ -1010,7 +1027,6 @@
         <w:pStyle w:val="Heading3"/>
       </w:pPr>
       <w:r>
-        <w:lastRenderedPageBreak/>
         <w:t>User Story 7</w:t>
       </w:r>
     </w:p>
@@ -1190,7 +1206,7 @@
 </file>
 
 <file path=word/endnotes.xml><?xml version="1.0" encoding="utf-8"?>
-<w:endnotes xmlns:wpc="http://schemas.microsoft.com/office/word/2010/wordprocessingCanvas" xmlns:cx="http://schemas.microsoft.com/office/drawing/2014/chartex" xmlns:cx1="http://schemas.microsoft.com/office/drawing/2015/9/8/chartex" xmlns:cx2="http://schemas.microsoft.com/office/drawing/2015/10/21/chartex" xmlns:cx3="http://schemas.microsoft.com/office/drawing/2016/5/9/chartex" xmlns:cx4="http://schemas.microsoft.com/office/drawing/2016/5/10/chartex" xmlns:cx5="http://schemas.microsoft.com/office/drawing/2016/5/11/chartex" xmlns:mc="http://schemas.openxmlformats.org/markup-compatibility/2006" xmlns:o="urn:schemas-microsoft-com:office:office" xmlns:r="http://schemas.openxmlformats.org/officeDocument/2006/relationships" xmlns:m="http://schemas.openxmlformats.org/officeDocument/2006/math" xmlns:v="urn:schemas-microsoft-com:vml" xmlns:wp14="http://schemas.microsoft.com/office/word/2010/wordprocessingDrawing" xmlns:wp="http://schemas.openxmlformats.org/drawingml/2006/wordprocessingDrawing" xmlns:w10="urn:schemas-microsoft-com:office:word" xmlns:w="http://schemas.openxmlformats.org/wordprocessingml/2006/main" xmlns:w14="http://schemas.microsoft.com/office/word/2010/wordml" xmlns:w15="http://schemas.microsoft.com/office/word/2012/wordml" xmlns:w16se="http://schemas.microsoft.com/office/word/2015/wordml/symex" xmlns:wpg="http://schemas.microsoft.com/office/word/2010/wordprocessingGroup" xmlns:wpi="http://schemas.microsoft.com/office/word/2010/wordprocessingInk" xmlns:wne="http://schemas.microsoft.com/office/word/2006/wordml" xmlns:wps="http://schemas.microsoft.com/office/word/2010/wordprocessingShape" mc:Ignorable="w14 w15 w16se wp14">
+<w:endnotes xmlns:wpc="http://schemas.microsoft.com/office/word/2010/wordprocessingCanvas" xmlns:cx="http://schemas.microsoft.com/office/drawing/2014/chartex" xmlns:cx1="http://schemas.microsoft.com/office/drawing/2015/9/8/chartex" xmlns:cx2="http://schemas.microsoft.com/office/drawing/2015/10/21/chartex" xmlns:cx3="http://schemas.microsoft.com/office/drawing/2016/5/9/chartex" xmlns:cx4="http://schemas.microsoft.com/office/drawing/2016/5/10/chartex" xmlns:cx5="http://schemas.microsoft.com/office/drawing/2016/5/11/chartex" xmlns:cx6="http://schemas.microsoft.com/office/drawing/2016/5/12/chartex" xmlns:cx7="http://schemas.microsoft.com/office/drawing/2016/5/13/chartex" xmlns:cx8="http://schemas.microsoft.com/office/drawing/2016/5/14/chartex" xmlns:mc="http://schemas.openxmlformats.org/markup-compatibility/2006" xmlns:aink="http://schemas.microsoft.com/office/drawing/2016/ink" xmlns:am3d="http://schemas.microsoft.com/office/drawing/2017/model3d" xmlns:o="urn:schemas-microsoft-com:office:office" xmlns:r="http://schemas.openxmlformats.org/officeDocument/2006/relationships" xmlns:m="http://schemas.openxmlformats.org/officeDocument/2006/math" xmlns:v="urn:schemas-microsoft-com:vml" xmlns:wp14="http://schemas.microsoft.com/office/word/2010/wordprocessingDrawing" xmlns:wp="http://schemas.openxmlformats.org/drawingml/2006/wordprocessingDrawing" xmlns:w10="urn:schemas-microsoft-com:office:word" xmlns:w="http://schemas.openxmlformats.org/wordprocessingml/2006/main" xmlns:w14="http://schemas.microsoft.com/office/word/2010/wordml" xmlns:w15="http://schemas.microsoft.com/office/word/2012/wordml" xmlns:w16cid="http://schemas.microsoft.com/office/word/2016/wordml/cid" xmlns:w16se="http://schemas.microsoft.com/office/word/2015/wordml/symex" xmlns:wpg="http://schemas.microsoft.com/office/word/2010/wordprocessingGroup" xmlns:wpi="http://schemas.microsoft.com/office/word/2010/wordprocessingInk" xmlns:wne="http://schemas.microsoft.com/office/word/2006/wordml" xmlns:wps="http://schemas.microsoft.com/office/word/2010/wordprocessingShape" mc:Ignorable="w14 w15 w16se w16cid wp14">
   <w:endnote w:type="separator" w:id="-1">
     <w:p>
       <w:r>
@@ -1209,7 +1225,7 @@
 </file>
 
 <file path=word/footer1.xml><?xml version="1.0" encoding="utf-8"?>
-<w:ftr xmlns:wpc="http://schemas.microsoft.com/office/word/2010/wordprocessingCanvas" xmlns:cx="http://schemas.microsoft.com/office/drawing/2014/chartex" xmlns:cx1="http://schemas.microsoft.com/office/drawing/2015/9/8/chartex" xmlns:cx2="http://schemas.microsoft.com/office/drawing/2015/10/21/chartex" xmlns:cx3="http://schemas.microsoft.com/office/drawing/2016/5/9/chartex" xmlns:cx4="http://schemas.microsoft.com/office/drawing/2016/5/10/chartex" xmlns:cx5="http://schemas.microsoft.com/office/drawing/2016/5/11/chartex" xmlns:mc="http://schemas.openxmlformats.org/markup-compatibility/2006" xmlns:o="urn:schemas-microsoft-com:office:office" xmlns:r="http://schemas.openxmlformats.org/officeDocument/2006/relationships" xmlns:m="http://schemas.openxmlformats.org/officeDocument/2006/math" xmlns:v="urn:schemas-microsoft-com:vml" xmlns:wp14="http://schemas.microsoft.com/office/word/2010/wordprocessingDrawing" xmlns:wp="http://schemas.openxmlformats.org/drawingml/2006/wordprocessingDrawing" xmlns:w10="urn:schemas-microsoft-com:office:word" xmlns:w="http://schemas.openxmlformats.org/wordprocessingml/2006/main" xmlns:w14="http://schemas.microsoft.com/office/word/2010/wordml" xmlns:w15="http://schemas.microsoft.com/office/word/2012/wordml" xmlns:w16se="http://schemas.microsoft.com/office/word/2015/wordml/symex" xmlns:wpg="http://schemas.microsoft.com/office/word/2010/wordprocessingGroup" xmlns:wpi="http://schemas.microsoft.com/office/word/2010/wordprocessingInk" xmlns:wne="http://schemas.microsoft.com/office/word/2006/wordml" xmlns:wps="http://schemas.microsoft.com/office/word/2010/wordprocessingShape" mc:Ignorable="w14 w15 w16se wp14">
+<w:ftr xmlns:wpc="http://schemas.microsoft.com/office/word/2010/wordprocessingCanvas" xmlns:cx="http://schemas.microsoft.com/office/drawing/2014/chartex" xmlns:cx1="http://schemas.microsoft.com/office/drawing/2015/9/8/chartex" xmlns:cx2="http://schemas.microsoft.com/office/drawing/2015/10/21/chartex" xmlns:cx3="http://schemas.microsoft.com/office/drawing/2016/5/9/chartex" xmlns:cx4="http://schemas.microsoft.com/office/drawing/2016/5/10/chartex" xmlns:cx5="http://schemas.microsoft.com/office/drawing/2016/5/11/chartex" xmlns:cx6="http://schemas.microsoft.com/office/drawing/2016/5/12/chartex" xmlns:cx7="http://schemas.microsoft.com/office/drawing/2016/5/13/chartex" xmlns:cx8="http://schemas.microsoft.com/office/drawing/2016/5/14/chartex" xmlns:mc="http://schemas.openxmlformats.org/markup-compatibility/2006" xmlns:aink="http://schemas.microsoft.com/office/drawing/2016/ink" xmlns:am3d="http://schemas.microsoft.com/office/drawing/2017/model3d" xmlns:o="urn:schemas-microsoft-com:office:office" xmlns:r="http://schemas.openxmlformats.org/officeDocument/2006/relationships" xmlns:m="http://schemas.openxmlformats.org/officeDocument/2006/math" xmlns:v="urn:schemas-microsoft-com:vml" xmlns:wp14="http://schemas.microsoft.com/office/word/2010/wordprocessingDrawing" xmlns:wp="http://schemas.openxmlformats.org/drawingml/2006/wordprocessingDrawing" xmlns:w10="urn:schemas-microsoft-com:office:word" xmlns:w="http://schemas.openxmlformats.org/wordprocessingml/2006/main" xmlns:w14="http://schemas.microsoft.com/office/word/2010/wordml" xmlns:w15="http://schemas.microsoft.com/office/word/2012/wordml" xmlns:w16cid="http://schemas.microsoft.com/office/word/2016/wordml/cid" xmlns:w16se="http://schemas.microsoft.com/office/word/2015/wordml/symex" xmlns:wpg="http://schemas.microsoft.com/office/word/2010/wordprocessingGroup" xmlns:wpi="http://schemas.microsoft.com/office/word/2010/wordprocessingInk" xmlns:wne="http://schemas.microsoft.com/office/word/2006/wordml" xmlns:wps="http://schemas.microsoft.com/office/word/2010/wordprocessingShape" mc:Ignorable="w14 w15 w16se w16cid wp14">
   <w:p>
     <w:pPr>
       <w:pStyle w:val="Footer"/>
@@ -1225,9 +1241,10 @@
     <w:r>
       <w:rPr>
         <w:rFonts w:cs="Arial"/>
+        <w:noProof/>
       </w:rPr>
       <w:pict w14:anchorId="0C97F524">
-        <v:rect id="_x0000_i1026" style="width:453.5pt;height:1.5pt" o:hralign="center" o:hrstd="t" o:hrnoshade="t" o:hr="t" fillcolor="gray" stroked="f"/>
+        <v:rect id="_x0000_i1026" alt="" style="width:467.3pt;height:.05pt;mso-width-percent:0;mso-height-percent:0;mso-width-percent:0;mso-height-percent:0" o:hrpct="295" o:hralign="center" o:hrstd="t" o:hrnoshade="t" o:hr="t" fillcolor="gray" stroked="f"/>
       </w:pict>
     </w:r>
     <w:r>
@@ -1361,7 +1378,7 @@
 </file>
 
 <file path=word/footnotes.xml><?xml version="1.0" encoding="utf-8"?>
-<w:footnotes xmlns:wpc="http://schemas.microsoft.com/office/word/2010/wordprocessingCanvas" xmlns:cx="http://schemas.microsoft.com/office/drawing/2014/chartex" xmlns:cx1="http://schemas.microsoft.com/office/drawing/2015/9/8/chartex" xmlns:cx2="http://schemas.microsoft.com/office/drawing/2015/10/21/chartex" xmlns:cx3="http://schemas.microsoft.com/office/drawing/2016/5/9/chartex" xmlns:cx4="http://schemas.microsoft.com/office/drawing/2016/5/10/chartex" xmlns:cx5="http://schemas.microsoft.com/office/drawing/2016/5/11/chartex" xmlns:mc="http://schemas.openxmlformats.org/markup-compatibility/2006" xmlns:o="urn:schemas-microsoft-com:office:office" xmlns:r="http://schemas.openxmlformats.org/officeDocument/2006/relationships" xmlns:m="http://schemas.openxmlformats.org/officeDocument/2006/math" xmlns:v="urn:schemas-microsoft-com:vml" xmlns:wp14="http://schemas.microsoft.com/office/word/2010/wordprocessingDrawing" xmlns:wp="http://schemas.openxmlformats.org/drawingml/2006/wordprocessingDrawing" xmlns:w10="urn:schemas-microsoft-com:office:word" xmlns:w="http://schemas.openxmlformats.org/wordprocessingml/2006/main" xmlns:w14="http://schemas.microsoft.com/office/word/2010/wordml" xmlns:w15="http://schemas.microsoft.com/office/word/2012/wordml" xmlns:w16se="http://schemas.microsoft.com/office/word/2015/wordml/symex" xmlns:wpg="http://schemas.microsoft.com/office/word/2010/wordprocessingGroup" xmlns:wpi="http://schemas.microsoft.com/office/word/2010/wordprocessingInk" xmlns:wne="http://schemas.microsoft.com/office/word/2006/wordml" xmlns:wps="http://schemas.microsoft.com/office/word/2010/wordprocessingShape" mc:Ignorable="w14 w15 w16se wp14">
+<w:footnotes xmlns:wpc="http://schemas.microsoft.com/office/word/2010/wordprocessingCanvas" xmlns:cx="http://schemas.microsoft.com/office/drawing/2014/chartex" xmlns:cx1="http://schemas.microsoft.com/office/drawing/2015/9/8/chartex" xmlns:cx2="http://schemas.microsoft.com/office/drawing/2015/10/21/chartex" xmlns:cx3="http://schemas.microsoft.com/office/drawing/2016/5/9/chartex" xmlns:cx4="http://schemas.microsoft.com/office/drawing/2016/5/10/chartex" xmlns:cx5="http://schemas.microsoft.com/office/drawing/2016/5/11/chartex" xmlns:cx6="http://schemas.microsoft.com/office/drawing/2016/5/12/chartex" xmlns:cx7="http://schemas.microsoft.com/office/drawing/2016/5/13/chartex" xmlns:cx8="http://schemas.microsoft.com/office/drawing/2016/5/14/chartex" xmlns:mc="http://schemas.openxmlformats.org/markup-compatibility/2006" xmlns:aink="http://schemas.microsoft.com/office/drawing/2016/ink" xmlns:am3d="http://schemas.microsoft.com/office/drawing/2017/model3d" xmlns:o="urn:schemas-microsoft-com:office:office" xmlns:r="http://schemas.openxmlformats.org/officeDocument/2006/relationships" xmlns:m="http://schemas.openxmlformats.org/officeDocument/2006/math" xmlns:v="urn:schemas-microsoft-com:vml" xmlns:wp14="http://schemas.microsoft.com/office/word/2010/wordprocessingDrawing" xmlns:wp="http://schemas.openxmlformats.org/drawingml/2006/wordprocessingDrawing" xmlns:w10="urn:schemas-microsoft-com:office:word" xmlns:w="http://schemas.openxmlformats.org/wordprocessingml/2006/main" xmlns:w14="http://schemas.microsoft.com/office/word/2010/wordml" xmlns:w15="http://schemas.microsoft.com/office/word/2012/wordml" xmlns:w16cid="http://schemas.microsoft.com/office/word/2016/wordml/cid" xmlns:w16se="http://schemas.microsoft.com/office/word/2015/wordml/symex" xmlns:wpg="http://schemas.microsoft.com/office/word/2010/wordprocessingGroup" xmlns:wpi="http://schemas.microsoft.com/office/word/2010/wordprocessingInk" xmlns:wne="http://schemas.microsoft.com/office/word/2006/wordml" xmlns:wps="http://schemas.microsoft.com/office/word/2010/wordprocessingShape" mc:Ignorable="w14 w15 w16se w16cid wp14">
   <w:footnote w:type="separator" w:id="-1">
     <w:p>
       <w:r>
@@ -1380,7 +1397,7 @@
 </file>
 
 <file path=word/header1.xml><?xml version="1.0" encoding="utf-8"?>
-<w:hdr xmlns:wpc="http://schemas.microsoft.com/office/word/2010/wordprocessingCanvas" xmlns:cx="http://schemas.microsoft.com/office/drawing/2014/chartex" xmlns:cx1="http://schemas.microsoft.com/office/drawing/2015/9/8/chartex" xmlns:cx2="http://schemas.microsoft.com/office/drawing/2015/10/21/chartex" xmlns:cx3="http://schemas.microsoft.com/office/drawing/2016/5/9/chartex" xmlns:cx4="http://schemas.microsoft.com/office/drawing/2016/5/10/chartex" xmlns:cx5="http://schemas.microsoft.com/office/drawing/2016/5/11/chartex" xmlns:mc="http://schemas.openxmlformats.org/markup-compatibility/2006" xmlns:o="urn:schemas-microsoft-com:office:office" xmlns:r="http://schemas.openxmlformats.org/officeDocument/2006/relationships" xmlns:m="http://schemas.openxmlformats.org/officeDocument/2006/math" xmlns:v="urn:schemas-microsoft-com:vml" xmlns:wp14="http://schemas.microsoft.com/office/word/2010/wordprocessingDrawing" xmlns:wp="http://schemas.openxmlformats.org/drawingml/2006/wordprocessingDrawing" xmlns:w10="urn:schemas-microsoft-com:office:word" xmlns:w="http://schemas.openxmlformats.org/wordprocessingml/2006/main" xmlns:w14="http://schemas.microsoft.com/office/word/2010/wordml" xmlns:w15="http://schemas.microsoft.com/office/word/2012/wordml" xmlns:w16se="http://schemas.microsoft.com/office/word/2015/wordml/symex" xmlns:wpg="http://schemas.microsoft.com/office/word/2010/wordprocessingGroup" xmlns:wpi="http://schemas.microsoft.com/office/word/2010/wordprocessingInk" xmlns:wne="http://schemas.microsoft.com/office/word/2006/wordml" xmlns:wps="http://schemas.microsoft.com/office/word/2010/wordprocessingShape" mc:Ignorable="w14 w15 w16se wp14">
+<w:hdr xmlns:wpc="http://schemas.microsoft.com/office/word/2010/wordprocessingCanvas" xmlns:cx="http://schemas.microsoft.com/office/drawing/2014/chartex" xmlns:cx1="http://schemas.microsoft.com/office/drawing/2015/9/8/chartex" xmlns:cx2="http://schemas.microsoft.com/office/drawing/2015/10/21/chartex" xmlns:cx3="http://schemas.microsoft.com/office/drawing/2016/5/9/chartex" xmlns:cx4="http://schemas.microsoft.com/office/drawing/2016/5/10/chartex" xmlns:cx5="http://schemas.microsoft.com/office/drawing/2016/5/11/chartex" xmlns:cx6="http://schemas.microsoft.com/office/drawing/2016/5/12/chartex" xmlns:cx7="http://schemas.microsoft.com/office/drawing/2016/5/13/chartex" xmlns:cx8="http://schemas.microsoft.com/office/drawing/2016/5/14/chartex" xmlns:mc="http://schemas.openxmlformats.org/markup-compatibility/2006" xmlns:aink="http://schemas.microsoft.com/office/drawing/2016/ink" xmlns:am3d="http://schemas.microsoft.com/office/drawing/2017/model3d" xmlns:o="urn:schemas-microsoft-com:office:office" xmlns:r="http://schemas.openxmlformats.org/officeDocument/2006/relationships" xmlns:m="http://schemas.openxmlformats.org/officeDocument/2006/math" xmlns:v="urn:schemas-microsoft-com:vml" xmlns:wp14="http://schemas.microsoft.com/office/word/2010/wordprocessingDrawing" xmlns:wp="http://schemas.openxmlformats.org/drawingml/2006/wordprocessingDrawing" xmlns:w10="urn:schemas-microsoft-com:office:word" xmlns:w="http://schemas.openxmlformats.org/wordprocessingml/2006/main" xmlns:w14="http://schemas.microsoft.com/office/word/2010/wordml" xmlns:w15="http://schemas.microsoft.com/office/word/2012/wordml" xmlns:w16cid="http://schemas.microsoft.com/office/word/2016/wordml/cid" xmlns:w16se="http://schemas.microsoft.com/office/word/2015/wordml/symex" xmlns:wpg="http://schemas.microsoft.com/office/word/2010/wordprocessingGroup" xmlns:wpi="http://schemas.microsoft.com/office/word/2010/wordprocessingInk" xmlns:wne="http://schemas.microsoft.com/office/word/2006/wordml" xmlns:wps="http://schemas.microsoft.com/office/word/2010/wordprocessingShape" mc:Ignorable="w14 w15 w16se w16cid wp14">
   <w:p>
     <w:pPr>
       <w:pStyle w:val="Header"/>
@@ -1446,9 +1463,10 @@
     <w:r>
       <w:rPr>
         <w:rFonts w:cs="Arial"/>
+        <w:noProof/>
       </w:rPr>
       <w:pict w14:anchorId="650504D9">
-        <v:rect id="_x0000_i1025" style="width:453.5pt;height:1.5pt" o:hralign="center" o:hrstd="t" o:hrnoshade="t" o:hr="t" fillcolor="gray" stroked="f"/>
+        <v:rect id="_x0000_i1025" alt="" style="width:467.3pt;height:.05pt;mso-width-percent:0;mso-height-percent:0;mso-width-percent:0;mso-height-percent:0" o:hrpct="295" o:hralign="center" o:hrstd="t" o:hrnoshade="t" o:hr="t" fillcolor="gray" stroked="f"/>
       </w:pict>
     </w:r>
   </w:p>
@@ -1456,7 +1474,7 @@
 </file>
 
 <file path=word/numbering.xml><?xml version="1.0" encoding="utf-8"?>
-<w:numbering xmlns:wpc="http://schemas.microsoft.com/office/word/2010/wordprocessingCanvas" xmlns:cx="http://schemas.microsoft.com/office/drawing/2014/chartex" xmlns:cx1="http://schemas.microsoft.com/office/drawing/2015/9/8/chartex" xmlns:cx2="http://schemas.microsoft.com/office/drawing/2015/10/21/chartex" xmlns:cx3="http://schemas.microsoft.com/office/drawing/2016/5/9/chartex" xmlns:cx4="http://schemas.microsoft.com/office/drawing/2016/5/10/chartex" xmlns:cx5="http://schemas.microsoft.com/office/drawing/2016/5/11/chartex" xmlns:mc="http://schemas.openxmlformats.org/markup-compatibility/2006" xmlns:o="urn:schemas-microsoft-com:office:office" xmlns:r="http://schemas.openxmlformats.org/officeDocument/2006/relationships" xmlns:m="http://schemas.openxmlformats.org/officeDocument/2006/math" xmlns:v="urn:schemas-microsoft-com:vml" xmlns:wp14="http://schemas.microsoft.com/office/word/2010/wordprocessingDrawing" xmlns:wp="http://schemas.openxmlformats.org/drawingml/2006/wordprocessingDrawing" xmlns:w10="urn:schemas-microsoft-com:office:word" xmlns:w="http://schemas.openxmlformats.org/wordprocessingml/2006/main" xmlns:w14="http://schemas.microsoft.com/office/word/2010/wordml" xmlns:w15="http://schemas.microsoft.com/office/word/2012/wordml" xmlns:w16se="http://schemas.microsoft.com/office/word/2015/wordml/symex" xmlns:wpg="http://schemas.microsoft.com/office/word/2010/wordprocessingGroup" xmlns:wpi="http://schemas.microsoft.com/office/word/2010/wordprocessingInk" xmlns:wne="http://schemas.microsoft.com/office/word/2006/wordml" xmlns:wps="http://schemas.microsoft.com/office/word/2010/wordprocessingShape" mc:Ignorable="w14 w15 w16se wp14">
+<w:numbering xmlns:wpc="http://schemas.microsoft.com/office/word/2010/wordprocessingCanvas" xmlns:cx="http://schemas.microsoft.com/office/drawing/2014/chartex" xmlns:cx1="http://schemas.microsoft.com/office/drawing/2015/9/8/chartex" xmlns:cx2="http://schemas.microsoft.com/office/drawing/2015/10/21/chartex" xmlns:cx3="http://schemas.microsoft.com/office/drawing/2016/5/9/chartex" xmlns:cx4="http://schemas.microsoft.com/office/drawing/2016/5/10/chartex" xmlns:cx5="http://schemas.microsoft.com/office/drawing/2016/5/11/chartex" xmlns:cx6="http://schemas.microsoft.com/office/drawing/2016/5/12/chartex" xmlns:cx7="http://schemas.microsoft.com/office/drawing/2016/5/13/chartex" xmlns:cx8="http://schemas.microsoft.com/office/drawing/2016/5/14/chartex" xmlns:mc="http://schemas.openxmlformats.org/markup-compatibility/2006" xmlns:aink="http://schemas.microsoft.com/office/drawing/2016/ink" xmlns:am3d="http://schemas.microsoft.com/office/drawing/2017/model3d" xmlns:o="urn:schemas-microsoft-com:office:office" xmlns:r="http://schemas.openxmlformats.org/officeDocument/2006/relationships" xmlns:m="http://schemas.openxmlformats.org/officeDocument/2006/math" xmlns:v="urn:schemas-microsoft-com:vml" xmlns:wp14="http://schemas.microsoft.com/office/word/2010/wordprocessingDrawing" xmlns:wp="http://schemas.openxmlformats.org/drawingml/2006/wordprocessingDrawing" xmlns:w10="urn:schemas-microsoft-com:office:word" xmlns:w="http://schemas.openxmlformats.org/wordprocessingml/2006/main" xmlns:w14="http://schemas.microsoft.com/office/word/2010/wordml" xmlns:w15="http://schemas.microsoft.com/office/word/2012/wordml" xmlns:w16cid="http://schemas.microsoft.com/office/word/2016/wordml/cid" xmlns:w16se="http://schemas.microsoft.com/office/word/2015/wordml/symex" xmlns:wpg="http://schemas.microsoft.com/office/word/2010/wordprocessingGroup" xmlns:wpi="http://schemas.microsoft.com/office/word/2010/wordprocessingInk" xmlns:wne="http://schemas.microsoft.com/office/word/2006/wordml" xmlns:wps="http://schemas.microsoft.com/office/word/2010/wordprocessingShape" mc:Ignorable="w14 w15 w16se w16cid wp14">
   <w:abstractNum w:abstractNumId="0" w15:restartNumberingAfterBreak="0">
     <w:nsid w:val="000B48F9"/>
     <w:multiLevelType w:val="hybridMultilevel"/>
@@ -3710,7 +3728,7 @@
 </file>
 
 <file path=word/styles.xml><?xml version="1.0" encoding="utf-8"?>
-<w:styles xmlns:mc="http://schemas.openxmlformats.org/markup-compatibility/2006" xmlns:r="http://schemas.openxmlformats.org/officeDocument/2006/relationships" xmlns:w="http://schemas.openxmlformats.org/wordprocessingml/2006/main" xmlns:w14="http://schemas.microsoft.com/office/word/2010/wordml" xmlns:w15="http://schemas.microsoft.com/office/word/2012/wordml" xmlns:w16se="http://schemas.microsoft.com/office/word/2015/wordml/symex" mc:Ignorable="w14 w15 w16se">
+<w:styles xmlns:mc="http://schemas.openxmlformats.org/markup-compatibility/2006" xmlns:r="http://schemas.openxmlformats.org/officeDocument/2006/relationships" xmlns:w="http://schemas.openxmlformats.org/wordprocessingml/2006/main" xmlns:w14="http://schemas.microsoft.com/office/word/2010/wordml" xmlns:w15="http://schemas.microsoft.com/office/word/2012/wordml" xmlns:w16cid="http://schemas.microsoft.com/office/word/2016/wordml/cid" xmlns:w16se="http://schemas.microsoft.com/office/word/2015/wordml/symex" mc:Ignorable="w14 w15 w16se w16cid">
   <w:docDefaults>
     <w:rPrDefault>
       <w:rPr>
@@ -3720,7 +3738,7 @@
     </w:rPrDefault>
     <w:pPrDefault/>
   </w:docDefaults>
-  <w:latentStyles w:defLockedState="0" w:defUIPriority="0" w:defSemiHidden="0" w:defUnhideWhenUsed="0" w:defQFormat="0" w:count="374">
+  <w:latentStyles w:defLockedState="0" w:defUIPriority="0" w:defSemiHidden="0" w:defUnhideWhenUsed="0" w:defQFormat="0" w:count="376">
     <w:lsdException w:name="Normal" w:qFormat="1"/>
     <w:lsdException w:name="heading 1" w:qFormat="1"/>
     <w:lsdException w:name="heading 2" w:qFormat="1"/>
@@ -3820,7 +3838,6 @@
     <w:lsdException w:name="HTML Sample" w:semiHidden="1" w:unhideWhenUsed="1"/>
     <w:lsdException w:name="HTML Typewriter" w:semiHidden="1" w:unhideWhenUsed="1"/>
     <w:lsdException w:name="HTML Variable" w:semiHidden="1" w:unhideWhenUsed="1"/>
-    <w:lsdException w:name="Normal Table" w:semiHidden="1" w:unhideWhenUsed="1"/>
     <w:lsdException w:name="annotation subject" w:semiHidden="1" w:unhideWhenUsed="1"/>
     <w:lsdException w:name="No List" w:semiHidden="1" w:unhideWhenUsed="1"/>
     <w:lsdException w:name="Outline List 1" w:semiHidden="1" w:unhideWhenUsed="1"/>
@@ -3866,10 +3883,8 @@
     <w:lsdException w:name="Table Subtle 1" w:semiHidden="1" w:unhideWhenUsed="1"/>
     <w:lsdException w:name="Table Subtle 2" w:semiHidden="1" w:unhideWhenUsed="1"/>
     <w:lsdException w:name="Table Web 1" w:semiHidden="1" w:unhideWhenUsed="1"/>
-    <w:lsdException w:name="Table Web 2" w:semiHidden="1" w:unhideWhenUsed="1"/>
     <w:lsdException w:name="Table Web 3" w:semiHidden="1" w:unhideWhenUsed="1"/>
     <w:lsdException w:name="Balloon Text" w:semiHidden="1" w:unhideWhenUsed="1"/>
-    <w:lsdException w:name="Table Theme" w:semiHidden="1" w:unhideWhenUsed="1"/>
     <w:lsdException w:name="Placeholder Text" w:semiHidden="1" w:uiPriority="99"/>
     <w:lsdException w:name="No Spacing" w:uiPriority="1" w:qFormat="1"/>
     <w:lsdException w:name="Light Shading" w:uiPriority="60"/>
@@ -4088,6 +4103,8 @@
     <w:lsdException w:name="Mention" w:semiHidden="1" w:uiPriority="99" w:unhideWhenUsed="1"/>
     <w:lsdException w:name="Smart Hyperlink" w:semiHidden="1" w:uiPriority="99" w:unhideWhenUsed="1"/>
     <w:lsdException w:name="Hashtag" w:semiHidden="1" w:uiPriority="99" w:unhideWhenUsed="1"/>
+    <w:lsdException w:name="Unresolved Mention" w:semiHidden="1" w:uiPriority="99" w:unhideWhenUsed="1"/>
+    <w:lsdException w:name="Smart Link" w:semiHidden="1" w:uiPriority="99" w:unhideWhenUsed="1"/>
   </w:latentStyles>
   <w:style w:type="paragraph" w:default="1" w:styleId="Normal">
     <w:name w:val="Normal"/>
@@ -4864,7 +4881,7 @@
 </file>
 
 <file path=customXml/itemProps1.xml><?xml version="1.0" encoding="utf-8"?>
-<ds:datastoreItem xmlns:ds="http://schemas.openxmlformats.org/officeDocument/2006/customXml" ds:itemID="{C518AE31-1598-4C31-95DF-B4B86A167A7B}">
+<ds:datastoreItem xmlns:ds="http://schemas.openxmlformats.org/officeDocument/2006/customXml" ds:itemID="{FED4355D-742A-ED45-8E31-AD2DFD0D4A8D}">
   <ds:schemaRefs>
     <ds:schemaRef ds:uri="http://schemas.openxmlformats.org/officeDocument/2006/bibliography"/>
   </ds:schemaRefs>

</xml_diff>

<commit_message>
Updates to the baccara user stories
</commit_message>
<xml_diff>
--- a/Dokumentation/User-Stories/Anforderungen_Baccara.docx
+++ b/Dokumentation/User-Stories/Anforderungen_Baccara.docx
@@ -9,11 +9,9 @@
       <w:r>
         <w:t xml:space="preserve">Anforderungen </w:t>
       </w:r>
-      <w:proofErr w:type="spellStart"/>
       <w:r>
         <w:t>Baccarat</w:t>
       </w:r>
-      <w:proofErr w:type="spellEnd"/>
     </w:p>
     <w:p/>
     <w:tbl>
@@ -65,14 +63,12 @@
                 <w:b/>
               </w:rPr>
             </w:pPr>
-            <w:proofErr w:type="spellStart"/>
             <w:r>
               <w:rPr>
                 <w:b/>
               </w:rPr>
               <w:t>Baccarat</w:t>
             </w:r>
-            <w:proofErr w:type="spellEnd"/>
           </w:p>
         </w:tc>
       </w:tr>
@@ -218,29 +214,8 @@
       </w:r>
     </w:p>
     <w:p>
-      <w:proofErr w:type="spellStart"/>
-      <w:r>
-        <w:t>Baccarat</w:t>
-      </w:r>
-      <w:proofErr w:type="spellEnd"/>
-      <w:r>
-        <w:t xml:space="preserve">, genauer die </w:t>
-      </w:r>
-      <w:proofErr w:type="spellStart"/>
-      <w:r>
-        <w:t>Chemin</w:t>
-      </w:r>
-      <w:proofErr w:type="spellEnd"/>
-      <w:r>
-        <w:t xml:space="preserve"> de </w:t>
-      </w:r>
-      <w:proofErr w:type="spellStart"/>
-      <w:r>
-        <w:t>fer</w:t>
-      </w:r>
-      <w:proofErr w:type="spellEnd"/>
-      <w:r>
-        <w:t xml:space="preserve"> Version, ist das Lieblingsspiel von James Bond</w:t>
+      <w:r>
+        <w:t>Baccarat, genauer die Chemin de fer Version, ist das Lieblingsspiel von James Bond</w:t>
       </w:r>
       <w:r>
         <w:t xml:space="preserve">. </w:t>
@@ -341,6 +316,7 @@
       </w:r>
     </w:p>
     <w:p/>
+    <w:p/>
     <w:p>
       <w:pPr>
         <w:pStyle w:val="Heading3"/>
@@ -375,12 +351,7 @@
         </w:numPr>
       </w:pPr>
       <w:r>
-        <w:t>E</w:t>
-      </w:r>
-      <w:bookmarkStart w:id="0" w:name="_GoBack"/>
-      <w:bookmarkEnd w:id="0"/>
-      <w:r>
-        <w:t>s ist eine Übersichtseite vorhanden</w:t>
+        <w:t>Es ist eine Übersichtseite vorhanden</w:t>
       </w:r>
       <w:r>
         <w:t>.</w:t>
@@ -460,7 +431,6 @@
         <w:pStyle w:val="Heading3"/>
       </w:pPr>
       <w:r>
-        <w:lastRenderedPageBreak/>
         <w:t xml:space="preserve">User Story 2 </w:t>
       </w:r>
     </w:p>
@@ -512,15 +482,7 @@
         </w:numPr>
       </w:pPr>
       <w:r>
-        <w:t xml:space="preserve">Die gezogenen Karten des </w:t>
-      </w:r>
-      <w:proofErr w:type="spellStart"/>
-      <w:r>
-        <w:t>Groupiers</w:t>
-      </w:r>
-      <w:proofErr w:type="spellEnd"/>
-      <w:r>
-        <w:t xml:space="preserve"> werden dargestellt.</w:t>
+        <w:t>Die gezogenen Karten des Groupiers werden dargestellt.</w:t>
       </w:r>
     </w:p>
     <w:p>
@@ -556,36 +518,8 @@
         <w:t>Kontostand wird angezeigt.</w:t>
       </w:r>
     </w:p>
-    <w:p>
-      <w:pPr>
-        <w:pStyle w:val="ListParagraph"/>
-        <w:numPr>
-          <w:ilvl w:val="0"/>
-          <w:numId w:val="15"/>
-        </w:numPr>
-      </w:pPr>
-      <w:r>
-        <w:t>Es kann</w:t>
-      </w:r>
-      <w:r>
-        <w:t>, wenn es die Regeln erlauben,</w:t>
-      </w:r>
-      <w:r>
-        <w:t xml:space="preserve"> gewählt werden</w:t>
-      </w:r>
-      <w:r>
-        <w:t>,</w:t>
-      </w:r>
-      <w:r>
-        <w:t xml:space="preserve"> ob eine weitere Karte gezogen wird oder nicht.</w:t>
-      </w:r>
-    </w:p>
-    <w:p>
-      <w:pPr>
-        <w:pStyle w:val="ListParagraph"/>
-        <w:ind w:left="0"/>
-      </w:pPr>
-    </w:p>
+    <w:p/>
+    <w:p/>
     <w:p>
       <w:pPr>
         <w:pStyle w:val="Heading3"/>
@@ -721,19 +655,7 @@
     </w:p>
     <w:p>
       <w:r>
-        <w:t xml:space="preserve">Als Spieler möchte ich </w:t>
-      </w:r>
-      <w:r>
-        <w:t>die ersten beiden</w:t>
-      </w:r>
-      <w:r>
-        <w:t xml:space="preserve"> Karte</w:t>
-      </w:r>
-      <w:r>
-        <w:t>n</w:t>
-      </w:r>
-      <w:r>
-        <w:t xml:space="preserve"> ziehen.</w:t>
+        <w:t>Als Spieler möchte ich auf den Banker, ein Unentschieden oder den Spieler setzen.</w:t>
       </w:r>
     </w:p>
     <w:p/>
@@ -751,19 +673,10 @@
         </w:numPr>
       </w:pPr>
       <w:r>
-        <w:t xml:space="preserve">Der Spieler kann </w:t>
-      </w:r>
-      <w:r>
-        <w:t>die ersten beiden</w:t>
-      </w:r>
-      <w:r>
-        <w:t xml:space="preserve"> Karte</w:t>
-      </w:r>
-      <w:r>
-        <w:t>n</w:t>
-      </w:r>
-      <w:r>
-        <w:t xml:space="preserve"> ziehen.</w:t>
+        <w:t xml:space="preserve">Ich kann </w:t>
+      </w:r>
+      <w:r>
+        <w:t>frei entscheiden auf was ich setzte.</w:t>
       </w:r>
     </w:p>
     <w:p>
@@ -775,7 +688,7 @@
         </w:numPr>
       </w:pPr>
       <w:r>
-        <w:t>Die gezogenen Karten des Spielers werden angezeigt.</w:t>
+        <w:t>Die Felder mit Einsätzen werden markiert</w:t>
       </w:r>
     </w:p>
     <w:p>
@@ -787,15 +700,7 @@
         </w:numPr>
       </w:pPr>
       <w:r>
-        <w:t xml:space="preserve">Die gezogenen Karten des </w:t>
-      </w:r>
-      <w:proofErr w:type="spellStart"/>
-      <w:r>
-        <w:t>Groupiers</w:t>
-      </w:r>
-      <w:proofErr w:type="spellEnd"/>
-      <w:r>
-        <w:t xml:space="preserve"> werden angezeigt.</w:t>
+        <w:t>Wenn das Spiel verloren wurde wird eine Meldung angezeigt.</w:t>
       </w:r>
     </w:p>
     <w:p>
@@ -807,7 +712,7 @@
         </w:numPr>
       </w:pPr>
       <w:r>
-        <w:t>Wenn das Spiel verloren wurde wird eine Meldung angezeigt.</w:t>
+        <w:t>Wenn das Spiel gewonnen wurde wird eine Meldung angezeigt.</w:t>
       </w:r>
     </w:p>
     <w:p>
@@ -819,7 +724,36 @@
         </w:numPr>
       </w:pPr>
       <w:r>
-        <w:t>Wenn das Spiel gewonnen wurde wird eine Meldung angezeigt.</w:t>
+        <w:t>Alle gezogenen Karten kommen aus einem gemischten, endlichen Kartenstapel.</w:t>
+      </w:r>
+    </w:p>
+    <w:p>
+      <w:pPr>
+        <w:pStyle w:val="Heading3"/>
+      </w:pPr>
+    </w:p>
+    <w:p>
+      <w:pPr>
+        <w:rPr>
+          <w:b/>
+        </w:rPr>
+      </w:pPr>
+      <w:r>
+        <w:rPr>
+          <w:b/>
+        </w:rPr>
+        <w:t>User Story 5</w:t>
+      </w:r>
+    </w:p>
+    <w:p>
+      <w:r>
+        <w:t>Als Spieler möchte ich den Kartenwert des Spielers und des Bankers sehen</w:t>
+      </w:r>
+    </w:p>
+    <w:p/>
+    <w:p>
+      <w:r>
+        <w:t>Akzeptanzkriterien:</w:t>
       </w:r>
     </w:p>
     <w:p>
@@ -831,30 +765,7 @@
         </w:numPr>
       </w:pPr>
       <w:r>
-        <w:t>Alle gezogenen Karten kommen aus einem gemischten, endlichen Kartenstapel.</w:t>
-      </w:r>
-    </w:p>
-    <w:p/>
-    <w:p>
-      <w:pPr>
-        <w:pStyle w:val="Heading3"/>
-      </w:pPr>
-      <w:r>
-        <w:t>User Story</w:t>
-      </w:r>
-      <w:r>
-        <w:t xml:space="preserve"> 5</w:t>
-      </w:r>
-    </w:p>
-    <w:p>
-      <w:r>
-        <w:t>Als Spieler möchte ich zusätzliche Karten ziehen.</w:t>
-      </w:r>
-    </w:p>
-    <w:p/>
-    <w:p>
-      <w:r>
-        <w:t>Akzeptanzkriterien</w:t>
+        <w:t>Die Kartenwerte werde nach Baccara regel addiert und dargestellt</w:t>
       </w:r>
     </w:p>
     <w:p>
@@ -866,7 +777,48 @@
         </w:numPr>
       </w:pPr>
       <w:r>
-        <w:t>Wenn es die Regeln erlauben, kann der Spieler eine weitere Karte ziehen.</w:t>
+        <w:t>Banker wie auch Spielerkartenwerte sind zusehen.</w:t>
+      </w:r>
+    </w:p>
+    <w:p/>
+    <w:p/>
+    <w:p/>
+    <w:p/>
+    <w:p/>
+    <w:p/>
+    <w:p/>
+    <w:p/>
+    <w:p/>
+    <w:p/>
+    <w:p/>
+    <w:p/>
+    <w:p/>
+    <w:p>
+      <w:pPr>
+        <w:rPr>
+          <w:b/>
+        </w:rPr>
+      </w:pPr>
+      <w:r>
+        <w:rPr>
+          <w:b/>
+        </w:rPr>
+        <w:lastRenderedPageBreak/>
+        <w:t>User Story 7</w:t>
+      </w:r>
+    </w:p>
+    <w:p>
+      <w:r>
+        <w:t>Als Spieler möchte ich die Regeln von Baccara einsehen können.</w:t>
+      </w:r>
+    </w:p>
+    <w:p/>
+    <w:p>
+      <w:r>
+        <w:t>Akzeptanzkriterien</w:t>
+      </w:r>
+      <w:r>
+        <w:t>:</w:t>
       </w:r>
     </w:p>
     <w:p>
@@ -878,7 +830,7 @@
         </w:numPr>
       </w:pPr>
       <w:r>
-        <w:t>Die gezogenen Karten des Spielers werden angezeigt.</w:t>
+        <w:t>Ich kann die Regeln des Spieles jederzeit einsehen.</w:t>
       </w:r>
     </w:p>
     <w:p>
@@ -890,15 +842,7 @@
         </w:numPr>
       </w:pPr>
       <w:r>
-        <w:t xml:space="preserve">Die gezogenen Karten des </w:t>
-      </w:r>
-      <w:proofErr w:type="spellStart"/>
-      <w:r>
-        <w:t>Groupiers</w:t>
-      </w:r>
-      <w:proofErr w:type="spellEnd"/>
-      <w:r>
-        <w:t xml:space="preserve"> werden angezeigt.</w:t>
+        <w:t>Ein Spielablauf wird beschrieben</w:t>
       </w:r>
     </w:p>
     <w:p>
@@ -910,33 +854,12 @@
         </w:numPr>
       </w:pPr>
       <w:r>
-        <w:t>Wenn das Spiel verloren wurde wird eine Meldung angezeigt.</w:t>
-      </w:r>
-    </w:p>
-    <w:p>
-      <w:pPr>
-        <w:pStyle w:val="ListParagraph"/>
-        <w:numPr>
-          <w:ilvl w:val="0"/>
-          <w:numId w:val="16"/>
-        </w:numPr>
-      </w:pPr>
-      <w:r>
-        <w:t>Wenn das Spiel gewonnen wurde wird eine Meldung angezeigt.</w:t>
-      </w:r>
-    </w:p>
-    <w:p>
-      <w:pPr>
-        <w:pStyle w:val="ListParagraph"/>
-        <w:numPr>
-          <w:ilvl w:val="0"/>
-          <w:numId w:val="16"/>
-        </w:numPr>
-      </w:pPr>
-      <w:r>
-        <w:t>Alle gezogenen Karten kommen aus einem gemischten, endlichen Kartenstapel.</w:t>
-      </w:r>
-    </w:p>
+        <w:t>Die Kartenverteilung nach Regeln wird aufgezeigt.</w:t>
+      </w:r>
+      <w:bookmarkStart w:id="0" w:name="_GoBack"/>
+      <w:bookmarkEnd w:id="0"/>
+    </w:p>
+    <w:p/>
     <w:p/>
     <w:p>
       <w:pPr>
@@ -972,13 +895,13 @@
         </w:numPr>
       </w:pPr>
       <w:r>
-        <w:t xml:space="preserve">Gewinnt der Spieler </w:t>
-      </w:r>
-      <w:r>
-        <w:t>mit Black Jack</w:t>
-      </w:r>
-      <w:r>
-        <w:t>, wird der von ihm eingesetzte Betrag im Verhältnis 3:2 ausgezahlt.</w:t>
+        <w:t>Se</w:t>
+      </w:r>
+      <w:r>
+        <w:t>tzt</w:t>
+      </w:r>
+      <w:r>
+        <w:t xml:space="preserve"> der Spieler auf Spieler oder Banker und diese Gewinnen, wird er mit 2 : 1 ausbezahlt.</w:t>
       </w:r>
     </w:p>
     <w:p>
@@ -990,14 +913,7 @@
         </w:numPr>
       </w:pPr>
       <w:r>
-        <w:lastRenderedPageBreak/>
-        <w:t xml:space="preserve">Gewinnt der Spieler </w:t>
-      </w:r>
-      <w:r>
-        <w:t>nicht mit Black Jack</w:t>
-      </w:r>
-      <w:r>
-        <w:t>, so wird ihm der eingesetzte Betrag verdoppelt und ausgezahlt.</w:t>
+        <w:t>Setzt der Spieler auf ein Unentschieden und diese trifft ein, wird er mit 8 : 1 ausbezahlt.</w:t>
       </w:r>
     </w:p>
     <w:p>
@@ -1022,73 +938,6 @@
       </w:r>
     </w:p>
     <w:p/>
-    <w:p>
-      <w:pPr>
-        <w:pStyle w:val="Heading3"/>
-      </w:pPr>
-      <w:r>
-        <w:t>User Story 7</w:t>
-      </w:r>
-    </w:p>
-    <w:p>
-      <w:r>
-        <w:t>Als Spieler möchte ich beim Unentschieden meinen eingesetzten Betrag nicht verlieren</w:t>
-      </w:r>
-      <w:r>
-        <w:t>.</w:t>
-      </w:r>
-    </w:p>
-    <w:p/>
-    <w:p>
-      <w:r>
-        <w:t>Akzeptanzkriterien</w:t>
-      </w:r>
-    </w:p>
-    <w:p>
-      <w:pPr>
-        <w:pStyle w:val="ListParagraph"/>
-        <w:numPr>
-          <w:ilvl w:val="0"/>
-          <w:numId w:val="17"/>
-        </w:numPr>
-      </w:pPr>
-      <w:r>
-        <w:t>Beim Unentschieden erscheint eine Meldung</w:t>
-      </w:r>
-      <w:r>
-        <w:t>.</w:t>
-      </w:r>
-    </w:p>
-    <w:p>
-      <w:pPr>
-        <w:pStyle w:val="ListParagraph"/>
-        <w:numPr>
-          <w:ilvl w:val="0"/>
-          <w:numId w:val="17"/>
-        </w:numPr>
-      </w:pPr>
-      <w:r>
-        <w:t>Beim Unentschieden wird der eingesetzte Betrag wieder auf das Konto gezahlt</w:t>
-      </w:r>
-      <w:r>
-        <w:t>.</w:t>
-      </w:r>
-    </w:p>
-    <w:p>
-      <w:pPr>
-        <w:pStyle w:val="ListParagraph"/>
-        <w:numPr>
-          <w:ilvl w:val="0"/>
-          <w:numId w:val="17"/>
-        </w:numPr>
-      </w:pPr>
-      <w:r>
-        <w:t xml:space="preserve">Beim </w:t>
-      </w:r>
-      <w:r>
-        <w:t>Bestätigen der Meldung kann das Spiel neu gestartet werden.</w:t>
-      </w:r>
-    </w:p>
     <w:p/>
     <w:p>
       <w:pPr>
@@ -3838,6 +3687,7 @@
     <w:lsdException w:name="HTML Sample" w:semiHidden="1" w:unhideWhenUsed="1"/>
     <w:lsdException w:name="HTML Typewriter" w:semiHidden="1" w:unhideWhenUsed="1"/>
     <w:lsdException w:name="HTML Variable" w:semiHidden="1" w:unhideWhenUsed="1"/>
+    <w:lsdException w:name="Normal Table" w:semiHidden="1" w:unhideWhenUsed="1"/>
     <w:lsdException w:name="annotation subject" w:semiHidden="1" w:unhideWhenUsed="1"/>
     <w:lsdException w:name="No List" w:semiHidden="1" w:unhideWhenUsed="1"/>
     <w:lsdException w:name="Outline List 1" w:semiHidden="1" w:unhideWhenUsed="1"/>
@@ -3883,8 +3733,10 @@
     <w:lsdException w:name="Table Subtle 1" w:semiHidden="1" w:unhideWhenUsed="1"/>
     <w:lsdException w:name="Table Subtle 2" w:semiHidden="1" w:unhideWhenUsed="1"/>
     <w:lsdException w:name="Table Web 1" w:semiHidden="1" w:unhideWhenUsed="1"/>
+    <w:lsdException w:name="Table Web 2" w:semiHidden="1" w:unhideWhenUsed="1"/>
     <w:lsdException w:name="Table Web 3" w:semiHidden="1" w:unhideWhenUsed="1"/>
     <w:lsdException w:name="Balloon Text" w:semiHidden="1" w:unhideWhenUsed="1"/>
+    <w:lsdException w:name="Table Theme" w:semiHidden="1" w:unhideWhenUsed="1"/>
     <w:lsdException w:name="Placeholder Text" w:semiHidden="1" w:uiPriority="99"/>
     <w:lsdException w:name="No Spacing" w:uiPriority="1" w:qFormat="1"/>
     <w:lsdException w:name="Light Shading" w:uiPriority="60"/>
@@ -4881,7 +4733,7 @@
 </file>
 
 <file path=customXml/itemProps1.xml><?xml version="1.0" encoding="utf-8"?>
-<ds:datastoreItem xmlns:ds="http://schemas.openxmlformats.org/officeDocument/2006/customXml" ds:itemID="{FED4355D-742A-ED45-8E31-AD2DFD0D4A8D}">
+<ds:datastoreItem xmlns:ds="http://schemas.openxmlformats.org/officeDocument/2006/customXml" ds:itemID="{E54A0BF9-0ACA-455A-A212-815CCEDE117E}">
   <ds:schemaRefs>
     <ds:schemaRef ds:uri="http://schemas.openxmlformats.org/officeDocument/2006/bibliography"/>
   </ds:schemaRefs>

</xml_diff>